<commit_message>
added gantt chart and edited feasibility study
</commit_message>
<xml_diff>
--- a/ProjectDocuments/Feasibility-Study.docx
+++ b/ProjectDocuments/Feasibility-Study.docx
@@ -1,6 +1,6 @@
 
 <file path=word/document.xml><?xml version="1.0" encoding="utf-8"?>
-<w:document xmlns:wpc="http://schemas.microsoft.com/office/word/2010/wordprocessingCanvas" xmlns:cx="http://schemas.microsoft.com/office/drawing/2014/chartex" xmlns:cx1="http://schemas.microsoft.com/office/drawing/2015/9/8/chartex" xmlns:cx2="http://schemas.microsoft.com/office/drawing/2015/10/21/chartex" xmlns:cx3="http://schemas.microsoft.com/office/drawing/2016/5/9/chartex" xmlns:cx4="http://schemas.microsoft.com/office/drawing/2016/5/10/chartex" xmlns:cx5="http://schemas.microsoft.com/office/drawing/2016/5/11/chartex" xmlns:cx6="http://schemas.microsoft.com/office/drawing/2016/5/12/chartex" xmlns:cx7="http://schemas.microsoft.com/office/drawing/2016/5/13/chartex" xmlns:cx8="http://schemas.microsoft.com/office/drawing/2016/5/14/chartex" xmlns:mc="http://schemas.openxmlformats.org/markup-compatibility/2006" xmlns:aink="http://schemas.microsoft.com/office/drawing/2016/ink" xmlns:am3d="http://schemas.microsoft.com/office/drawing/2017/model3d" xmlns:o="urn:schemas-microsoft-com:office:office" xmlns:r="http://schemas.openxmlformats.org/officeDocument/2006/relationships" xmlns:m="http://schemas.openxmlformats.org/officeDocument/2006/math" xmlns:v="urn:schemas-microsoft-com:vml" xmlns:wp14="http://schemas.microsoft.com/office/word/2010/wordprocessingDrawing" xmlns:wp="http://schemas.openxmlformats.org/drawingml/2006/wordprocessingDrawing" xmlns:w10="urn:schemas-microsoft-com:office:word" xmlns:w="http://schemas.openxmlformats.org/wordprocessingml/2006/main" xmlns:w14="http://schemas.microsoft.com/office/word/2010/wordml" xmlns:w15="http://schemas.microsoft.com/office/word/2012/wordml" xmlns:w16cid="http://schemas.microsoft.com/office/word/2016/wordml/cid" xmlns:w16se="http://schemas.microsoft.com/office/word/2015/wordml/symex" xmlns:wpg="http://schemas.microsoft.com/office/word/2010/wordprocessingGroup" xmlns:wpi="http://schemas.microsoft.com/office/word/2010/wordprocessingInk" xmlns:wne="http://schemas.microsoft.com/office/word/2006/wordml" xmlns:wps="http://schemas.microsoft.com/office/word/2010/wordprocessingShape" mc:Ignorable="w14 w15 w16se w16cid wp14">
+<w:document xmlns:wpc="http://schemas.microsoft.com/office/word/2010/wordprocessingCanvas" xmlns:mo="http://schemas.microsoft.com/office/mac/office/2008/main" xmlns:mc="http://schemas.openxmlformats.org/markup-compatibility/2006" xmlns:mv="urn:schemas-microsoft-com:mac:vml" xmlns:o="urn:schemas-microsoft-com:office:office" xmlns:r="http://schemas.openxmlformats.org/officeDocument/2006/relationships" xmlns:m="http://schemas.openxmlformats.org/officeDocument/2006/math" xmlns:v="urn:schemas-microsoft-com:vml" xmlns:wp14="http://schemas.microsoft.com/office/word/2010/wordprocessingDrawing" xmlns:wp="http://schemas.openxmlformats.org/drawingml/2006/wordprocessingDrawing" xmlns:w10="urn:schemas-microsoft-com:office:word" xmlns:w="http://schemas.openxmlformats.org/wordprocessingml/2006/main" xmlns:w14="http://schemas.microsoft.com/office/word/2010/wordml" xmlns:w15="http://schemas.microsoft.com/office/word/2012/wordml" xmlns:wpg="http://schemas.microsoft.com/office/word/2010/wordprocessingGroup" xmlns:wpi="http://schemas.microsoft.com/office/word/2010/wordprocessingInk" xmlns:wne="http://schemas.microsoft.com/office/word/2006/wordml" xmlns:wps="http://schemas.microsoft.com/office/word/2010/wordprocessingShape" mc:Ignorable="w14 w15 wp14">
   <w:body>
     <w:p>
       <w:pPr>
@@ -921,8 +921,6 @@
         </w:rPr>
         <w:fldChar w:fldCharType="end"/>
       </w:r>
-      <w:bookmarkStart w:id="1" w:name="_GoBack"/>
-      <w:bookmarkEnd w:id="1"/>
       <w:r>
         <w:rPr>
           <w:rFonts w:asciiTheme="minorHAnsi" w:hAnsiTheme="minorHAnsi"/>
@@ -965,8 +963,8 @@
         </w:rPr>
         <w:br w:type="page"/>
       </w:r>
-      <w:bookmarkStart w:id="2" w:name="_Toc332178498"/>
-      <w:bookmarkStart w:id="3" w:name="_Toc518394047"/>
+      <w:bookmarkStart w:id="1" w:name="_Toc332178498"/>
+      <w:bookmarkStart w:id="2" w:name="_Toc518394047"/>
       <w:r>
         <w:rPr>
           <w:rFonts w:asciiTheme="minorHAnsi" w:hAnsiTheme="minorHAnsi" w:cstheme="minorHAnsi"/>
@@ -977,8 +975,8 @@
         <w:lastRenderedPageBreak/>
         <w:t>Executive Summary</w:t>
       </w:r>
+      <w:bookmarkEnd w:id="1"/>
       <w:bookmarkEnd w:id="2"/>
-      <w:bookmarkEnd w:id="3"/>
     </w:p>
     <w:p>
       <w:pPr>
@@ -1022,8 +1020,8 @@
           <w:szCs w:val="28"/>
         </w:rPr>
       </w:pPr>
-      <w:bookmarkStart w:id="4" w:name="_Toc332178499"/>
-      <w:bookmarkStart w:id="5" w:name="_Toc518394048"/>
+      <w:bookmarkStart w:id="3" w:name="_Toc332178499"/>
+      <w:bookmarkStart w:id="4" w:name="_Toc518394048"/>
       <w:r>
         <w:rPr>
           <w:rFonts w:asciiTheme="minorHAnsi" w:hAnsiTheme="minorHAnsi" w:cstheme="minorHAnsi"/>
@@ -1033,17 +1031,25 @@
         </w:rPr>
         <w:t>Description of Products and Services</w:t>
       </w:r>
+      <w:bookmarkEnd w:id="3"/>
       <w:bookmarkEnd w:id="4"/>
-      <w:bookmarkEnd w:id="5"/>
     </w:p>
     <w:p>
       <w:pPr>
         <w:ind w:left="360"/>
       </w:pPr>
-      <w:bookmarkStart w:id="6" w:name="_Toc261333351"/>
-      <w:bookmarkStart w:id="7" w:name="_Toc260941772"/>
-      <w:r>
-        <w:t>Sphynx Software Solutions (SSS) aims to generate growth by providing more innovative solutions to businesses in more cliché environments to stimulate growth. Until now, SSS has mostly provided services in database systems and other classic management systems for businesses like inventory management, employee hours tracking systems, etc. This market has now been saturated and to stay competitive, SSS now looks forward to provide more specific technology services and grow its profits by being a pioneer in the region in utilizing new technologies to provide novice services.</w:t>
+      <w:bookmarkStart w:id="5" w:name="_Toc261333351"/>
+      <w:bookmarkStart w:id="6" w:name="_Toc260941772"/>
+      <w:r>
+        <w:t xml:space="preserve">Sphynx Software Solutions (SSS) aims to generate growth by providing more innovative solutions to businesses in more cliché environments to stimulate growth. Until now, SSS has mostly provided services in database systems and other classic management systems for businesses like inventory management, employee hours tracking systems, etc. This market has now been saturated and to stay competitive, SSS now looks forward to </w:t>
+      </w:r>
+      <w:proofErr w:type="gramStart"/>
+      <w:r>
+        <w:t>provide</w:t>
+      </w:r>
+      <w:proofErr w:type="gramEnd"/>
+      <w:r>
+        <w:t xml:space="preserve"> more specific technology services and grow its profits by being a pioneer in the region in utilizing new technologies to provide novice services.</w:t>
       </w:r>
     </w:p>
     <w:p>
@@ -1079,8 +1085,8 @@
           <w:szCs w:val="28"/>
         </w:rPr>
       </w:pPr>
-      <w:bookmarkStart w:id="8" w:name="_Toc332178500"/>
-      <w:bookmarkStart w:id="9" w:name="_Toc518394049"/>
+      <w:bookmarkStart w:id="7" w:name="_Toc332178500"/>
+      <w:bookmarkStart w:id="8" w:name="_Toc518394049"/>
       <w:r>
         <w:rPr>
           <w:rFonts w:asciiTheme="minorHAnsi" w:hAnsiTheme="minorHAnsi" w:cstheme="minorHAnsi"/>
@@ -1090,8 +1096,8 @@
         </w:rPr>
         <w:t>Technology Considerations</w:t>
       </w:r>
+      <w:bookmarkEnd w:id="7"/>
       <w:bookmarkEnd w:id="8"/>
-      <w:bookmarkEnd w:id="9"/>
       <w:r>
         <w:rPr>
           <w:rFonts w:asciiTheme="minorHAnsi" w:hAnsiTheme="minorHAnsi" w:cstheme="minorHAnsi"/>
@@ -1120,7 +1126,7 @@
         <w:t>)</w:t>
       </w:r>
     </w:p>
-    <w:bookmarkEnd w:id="6"/>
+    <w:bookmarkEnd w:id="5"/>
     <w:p>
       <w:pPr>
         <w:ind w:left="360"/>
@@ -1189,7 +1195,15 @@
         <w:ind w:left="360"/>
       </w:pPr>
       <w:r>
-        <w:t>The language used for implementation is mainly Python, and the language used for demonstration is JavaScript and HTML.</w:t>
+        <w:t xml:space="preserve">The language used for implementation is mainly </w:t>
+      </w:r>
+      <w:proofErr w:type="spellStart"/>
+      <w:r>
+        <w:t>Javascript</w:t>
+      </w:r>
+      <w:proofErr w:type="spellEnd"/>
+      <w:r>
+        <w:t xml:space="preserve">. We will use Node.JS and Express for the back-end, Firebase as the database, and Bootstrap for the front-end. </w:t>
       </w:r>
     </w:p>
     <w:p>
@@ -1212,9 +1226,9 @@
           <w:szCs w:val="28"/>
         </w:rPr>
       </w:pPr>
-      <w:bookmarkStart w:id="10" w:name="_Toc332178501"/>
-      <w:bookmarkStart w:id="11" w:name="_Toc518394050"/>
-      <w:bookmarkEnd w:id="7"/>
+      <w:bookmarkStart w:id="9" w:name="_Toc332178501"/>
+      <w:bookmarkStart w:id="10" w:name="_Toc518394050"/>
+      <w:bookmarkEnd w:id="6"/>
       <w:r>
         <w:rPr>
           <w:rFonts w:asciiTheme="minorHAnsi" w:hAnsiTheme="minorHAnsi" w:cstheme="minorHAnsi"/>
@@ -1225,8 +1239,8 @@
         <w:lastRenderedPageBreak/>
         <w:t>Product/Service Marketplace</w:t>
       </w:r>
+      <w:bookmarkEnd w:id="9"/>
       <w:bookmarkEnd w:id="10"/>
-      <w:bookmarkEnd w:id="11"/>
     </w:p>
     <w:p>
       <w:pPr>
@@ -1288,8 +1302,8 @@
           <w:szCs w:val="28"/>
         </w:rPr>
       </w:pPr>
-      <w:bookmarkStart w:id="12" w:name="_Toc332178502"/>
-      <w:bookmarkStart w:id="13" w:name="_Toc518394051"/>
+      <w:bookmarkStart w:id="11" w:name="_Toc332178502"/>
+      <w:bookmarkStart w:id="12" w:name="_Toc518394051"/>
       <w:r>
         <w:rPr>
           <w:rFonts w:asciiTheme="minorHAnsi" w:hAnsiTheme="minorHAnsi" w:cstheme="minorHAnsi"/>
@@ -1299,8 +1313,8 @@
         </w:rPr>
         <w:t>Marketing Strategy</w:t>
       </w:r>
+      <w:bookmarkEnd w:id="11"/>
       <w:bookmarkEnd w:id="12"/>
-      <w:bookmarkEnd w:id="13"/>
     </w:p>
     <w:p>
       <w:pPr>
@@ -1369,8 +1383,8 @@
           <w:szCs w:val="28"/>
         </w:rPr>
       </w:pPr>
-      <w:bookmarkStart w:id="14" w:name="_Toc332178503"/>
-      <w:bookmarkStart w:id="15" w:name="_Toc518394052"/>
+      <w:bookmarkStart w:id="13" w:name="_Toc332178503"/>
+      <w:bookmarkStart w:id="14" w:name="_Toc518394052"/>
       <w:r>
         <w:rPr>
           <w:rFonts w:asciiTheme="minorHAnsi" w:hAnsiTheme="minorHAnsi" w:cstheme="minorHAnsi"/>
@@ -1380,15 +1394,23 @@
         </w:rPr>
         <w:t>Organization and Staffing</w:t>
       </w:r>
+      <w:bookmarkEnd w:id="13"/>
       <w:bookmarkEnd w:id="14"/>
-      <w:bookmarkEnd w:id="15"/>
     </w:p>
     <w:p>
       <w:pPr>
         <w:ind w:left="360"/>
       </w:pPr>
       <w:r>
-        <w:t>As stated above, SSS has three members, Aiza, Ali, and Haseeb, who are all close to graduating in Computer Science and one of them has knowledge and experience in the new app development strategies for Android devices and can understand and link the database systems that our other two staff members already manage.</w:t>
+        <w:t xml:space="preserve">As stated above, SSS has three members, Aiza, Ali, and </w:t>
+      </w:r>
+      <w:proofErr w:type="spellStart"/>
+      <w:r>
+        <w:t>Haseeb</w:t>
+      </w:r>
+      <w:proofErr w:type="spellEnd"/>
+      <w:r>
+        <w:t>, who are all close to graduating in Computer Science and one of them has knowledge and experience in the new app development strategies for Android devices and can understand and link the database systems that our other two staff members already manage.</w:t>
       </w:r>
     </w:p>
     <w:p/>
@@ -1407,8 +1429,8 @@
           <w:szCs w:val="28"/>
         </w:rPr>
       </w:pPr>
-      <w:bookmarkStart w:id="16" w:name="_Toc332178504"/>
-      <w:bookmarkStart w:id="17" w:name="_Toc518394053"/>
+      <w:bookmarkStart w:id="15" w:name="_Toc332178504"/>
+      <w:bookmarkStart w:id="16" w:name="_Toc518394053"/>
       <w:r>
         <w:rPr>
           <w:rFonts w:asciiTheme="minorHAnsi" w:hAnsiTheme="minorHAnsi" w:cstheme="minorHAnsi"/>
@@ -1418,77 +1440,76 @@
         </w:rPr>
         <w:t>Schedule</w:t>
       </w:r>
+      <w:bookmarkEnd w:id="15"/>
       <w:bookmarkEnd w:id="16"/>
+    </w:p>
+    <w:p>
+      <w:pPr>
+        <w:ind w:left="360"/>
+      </w:pPr>
+      <w:r>
+        <w:t>SSS plans to fulfill all requirements of the project by its final deadline, that is December 12, 2019</w:t>
+      </w:r>
+      <w:r>
+        <w:t xml:space="preserve">.  The following is a </w:t>
+      </w:r>
+      <w:r>
+        <w:t>high-level</w:t>
+      </w:r>
+      <w:r>
+        <w:t xml:space="preserve"> schedule of some significant milestones for this initiative:</w:t>
+      </w:r>
+    </w:p>
+    <w:p>
+      <w:pPr>
+        <w:ind w:left="360"/>
+      </w:pPr>
+    </w:p>
+    <w:p>
+      <w:pPr>
+        <w:ind w:left="360"/>
+      </w:pPr>
+      <w:r>
+        <w:t>November 23</w:t>
+      </w:r>
+      <w:bookmarkStart w:id="17" w:name="_GoBack"/>
       <w:bookmarkEnd w:id="17"/>
+      <w:r>
+        <w:t>, 20</w:t>
+      </w:r>
+      <w:r>
+        <w:t>19</w:t>
+      </w:r>
+      <w:r>
+        <w:t>: Initiate Project</w:t>
+      </w:r>
     </w:p>
     <w:p>
       <w:pPr>
         <w:ind w:left="360"/>
       </w:pPr>
       <w:r>
-        <w:t>SSS plans to fulfill all requirements of the project by its final deadline, that is December 12, 2019</w:t>
-      </w:r>
-      <w:r>
-        <w:t xml:space="preserve">.  The following is a </w:t>
-      </w:r>
-      <w:r>
-        <w:t>high-level</w:t>
-      </w:r>
-      <w:r>
-        <w:t xml:space="preserve"> schedule of some significant milestones for this initiative:</w:t>
+        <w:t>November 23</w:t>
+      </w:r>
+      <w:r>
+        <w:t>, 20</w:t>
+      </w:r>
+      <w:r>
+        <w:t>19</w:t>
+      </w:r>
+      <w:r>
+        <w:t>: Project kickoff meeting</w:t>
+      </w:r>
+      <w:r>
+        <w:t>, write the Gantt chart, SRS document, and determine the Software Process Model</w:t>
       </w:r>
     </w:p>
     <w:p>
       <w:pPr>
         <w:ind w:left="360"/>
       </w:pPr>
-    </w:p>
-    <w:p>
-      <w:pPr>
-        <w:ind w:left="360"/>
-      </w:pPr>
-      <w:r>
-        <w:t>November 23</w:t>
-      </w:r>
-      <w:r>
-        <w:t>, 20</w:t>
-      </w:r>
-      <w:r>
-        <w:t>19</w:t>
-      </w:r>
-      <w:r>
-        <w:t>: Initiate Project</w:t>
-      </w:r>
-    </w:p>
-    <w:p>
-      <w:pPr>
-        <w:ind w:left="360"/>
-      </w:pPr>
-      <w:r>
-        <w:t>November 23</w:t>
-      </w:r>
-      <w:r>
-        <w:t>, 20</w:t>
-      </w:r>
-      <w:r>
-        <w:t>19</w:t>
-      </w:r>
-      <w:r>
-        <w:t>: Project kickoff meeting</w:t>
-      </w:r>
-      <w:r>
-        <w:t>, write the Gantt chart, SRS document, and determine the Software Process Model</w:t>
-      </w:r>
-    </w:p>
-    <w:p>
-      <w:pPr>
-        <w:ind w:left="360"/>
-      </w:pPr>
-      <w:r>
-        <w:t>November 2</w:t>
-      </w:r>
-      <w:r>
-        <w:t>5</w:t>
+      <w:r>
+        <w:t>November 25</w:t>
       </w:r>
       <w:r>
         <w:t>, 20</w:t>
@@ -2716,7 +2737,15 @@
     <w:p/>
     <w:p>
       <w:r>
-        <w:t>Ø The return on investment (ROI):</w:t>
+        <w:t xml:space="preserve">Ø </w:t>
+      </w:r>
+      <w:proofErr w:type="gramStart"/>
+      <w:r>
+        <w:t>The</w:t>
+      </w:r>
+      <w:proofErr w:type="gramEnd"/>
+      <w:r>
+        <w:t xml:space="preserve"> return on investment (ROI):</w:t>
       </w:r>
     </w:p>
     <w:p>
@@ -2744,10 +2773,7 @@
     </w:p>
     <w:p>
       <w:r>
-        <w:t xml:space="preserve">Total Costs = </w:t>
-      </w:r>
-      <w:r>
-        <w:t>(2460-126)/126=</w:t>
+        <w:t>Total Costs = (2460-126)/126=</w:t>
       </w:r>
       <w:r>
         <w:t>18.5%</w:t>
@@ -2766,8 +2792,13 @@
       <w:r>
         <w:t xml:space="preserve">The ROI is good for </w:t>
       </w:r>
-      <w:r>
-        <w:t>for the technology company</w:t>
+      <w:proofErr w:type="spellStart"/>
+      <w:r>
+        <w:t>for</w:t>
+      </w:r>
+      <w:proofErr w:type="spellEnd"/>
+      <w:r>
+        <w:t xml:space="preserve"> the technology company</w:t>
       </w:r>
       <w:r>
         <w:t xml:space="preserve"> compared </w:t>
@@ -2802,7 +2833,7 @@
 </file>
 
 <file path=word/endnotes.xml><?xml version="1.0" encoding="utf-8"?>
-<w:endnotes xmlns:wpc="http://schemas.microsoft.com/office/word/2010/wordprocessingCanvas" xmlns:cx="http://schemas.microsoft.com/office/drawing/2014/chartex" xmlns:cx1="http://schemas.microsoft.com/office/drawing/2015/9/8/chartex" xmlns:cx2="http://schemas.microsoft.com/office/drawing/2015/10/21/chartex" xmlns:cx3="http://schemas.microsoft.com/office/drawing/2016/5/9/chartex" xmlns:cx4="http://schemas.microsoft.com/office/drawing/2016/5/10/chartex" xmlns:cx5="http://schemas.microsoft.com/office/drawing/2016/5/11/chartex" xmlns:cx6="http://schemas.microsoft.com/office/drawing/2016/5/12/chartex" xmlns:cx7="http://schemas.microsoft.com/office/drawing/2016/5/13/chartex" xmlns:cx8="http://schemas.microsoft.com/office/drawing/2016/5/14/chartex" xmlns:mc="http://schemas.openxmlformats.org/markup-compatibility/2006" xmlns:aink="http://schemas.microsoft.com/office/drawing/2016/ink" xmlns:am3d="http://schemas.microsoft.com/office/drawing/2017/model3d" xmlns:o="urn:schemas-microsoft-com:office:office" xmlns:r="http://schemas.openxmlformats.org/officeDocument/2006/relationships" xmlns:m="http://schemas.openxmlformats.org/officeDocument/2006/math" xmlns:v="urn:schemas-microsoft-com:vml" xmlns:wp14="http://schemas.microsoft.com/office/word/2010/wordprocessingDrawing" xmlns:wp="http://schemas.openxmlformats.org/drawingml/2006/wordprocessingDrawing" xmlns:w10="urn:schemas-microsoft-com:office:word" xmlns:w="http://schemas.openxmlformats.org/wordprocessingml/2006/main" xmlns:w14="http://schemas.microsoft.com/office/word/2010/wordml" xmlns:w15="http://schemas.microsoft.com/office/word/2012/wordml" xmlns:w16cid="http://schemas.microsoft.com/office/word/2016/wordml/cid" xmlns:w16se="http://schemas.microsoft.com/office/word/2015/wordml/symex" xmlns:wpg="http://schemas.microsoft.com/office/word/2010/wordprocessingGroup" xmlns:wpi="http://schemas.microsoft.com/office/word/2010/wordprocessingInk" xmlns:wne="http://schemas.microsoft.com/office/word/2006/wordml" xmlns:wps="http://schemas.microsoft.com/office/word/2010/wordprocessingShape" mc:Ignorable="w14 w15 w16se w16cid wp14">
+<w:endnotes xmlns:wpc="http://schemas.microsoft.com/office/word/2010/wordprocessingCanvas" xmlns:mo="http://schemas.microsoft.com/office/mac/office/2008/main" xmlns:mc="http://schemas.openxmlformats.org/markup-compatibility/2006" xmlns:mv="urn:schemas-microsoft-com:mac:vml" xmlns:o="urn:schemas-microsoft-com:office:office" xmlns:r="http://schemas.openxmlformats.org/officeDocument/2006/relationships" xmlns:m="http://schemas.openxmlformats.org/officeDocument/2006/math" xmlns:v="urn:schemas-microsoft-com:vml" xmlns:wp14="http://schemas.microsoft.com/office/word/2010/wordprocessingDrawing" xmlns:wp="http://schemas.openxmlformats.org/drawingml/2006/wordprocessingDrawing" xmlns:w10="urn:schemas-microsoft-com:office:word" xmlns:w="http://schemas.openxmlformats.org/wordprocessingml/2006/main" xmlns:w14="http://schemas.microsoft.com/office/word/2010/wordml" xmlns:w15="http://schemas.microsoft.com/office/word/2012/wordml" xmlns:wpg="http://schemas.microsoft.com/office/word/2010/wordprocessingGroup" xmlns:wpi="http://schemas.microsoft.com/office/word/2010/wordprocessingInk" xmlns:wne="http://schemas.microsoft.com/office/word/2006/wordml" xmlns:wps="http://schemas.microsoft.com/office/word/2010/wordprocessingShape" mc:Ignorable="w14 w15 wp14">
   <w:endnote w:type="separator" w:id="-1">
     <w:p>
       <w:r>
@@ -2821,7 +2852,7 @@
 </file>
 
 <file path=word/footer1.xml><?xml version="1.0" encoding="utf-8"?>
-<w:ftr xmlns:wpc="http://schemas.microsoft.com/office/word/2010/wordprocessingCanvas" xmlns:cx="http://schemas.microsoft.com/office/drawing/2014/chartex" xmlns:cx1="http://schemas.microsoft.com/office/drawing/2015/9/8/chartex" xmlns:cx2="http://schemas.microsoft.com/office/drawing/2015/10/21/chartex" xmlns:cx3="http://schemas.microsoft.com/office/drawing/2016/5/9/chartex" xmlns:cx4="http://schemas.microsoft.com/office/drawing/2016/5/10/chartex" xmlns:cx5="http://schemas.microsoft.com/office/drawing/2016/5/11/chartex" xmlns:cx6="http://schemas.microsoft.com/office/drawing/2016/5/12/chartex" xmlns:cx7="http://schemas.microsoft.com/office/drawing/2016/5/13/chartex" xmlns:cx8="http://schemas.microsoft.com/office/drawing/2016/5/14/chartex" xmlns:mc="http://schemas.openxmlformats.org/markup-compatibility/2006" xmlns:aink="http://schemas.microsoft.com/office/drawing/2016/ink" xmlns:am3d="http://schemas.microsoft.com/office/drawing/2017/model3d" xmlns:o="urn:schemas-microsoft-com:office:office" xmlns:r="http://schemas.openxmlformats.org/officeDocument/2006/relationships" xmlns:m="http://schemas.openxmlformats.org/officeDocument/2006/math" xmlns:v="urn:schemas-microsoft-com:vml" xmlns:wp14="http://schemas.microsoft.com/office/word/2010/wordprocessingDrawing" xmlns:wp="http://schemas.openxmlformats.org/drawingml/2006/wordprocessingDrawing" xmlns:w10="urn:schemas-microsoft-com:office:word" xmlns:w="http://schemas.openxmlformats.org/wordprocessingml/2006/main" xmlns:w14="http://schemas.microsoft.com/office/word/2010/wordml" xmlns:w15="http://schemas.microsoft.com/office/word/2012/wordml" xmlns:w16cid="http://schemas.microsoft.com/office/word/2016/wordml/cid" xmlns:w16se="http://schemas.microsoft.com/office/word/2015/wordml/symex" xmlns:wpg="http://schemas.microsoft.com/office/word/2010/wordprocessingGroup" xmlns:wpi="http://schemas.microsoft.com/office/word/2010/wordprocessingInk" xmlns:wne="http://schemas.microsoft.com/office/word/2006/wordml" xmlns:wps="http://schemas.microsoft.com/office/word/2010/wordprocessingShape" mc:Ignorable="w14 w15 w16se w16cid wp14">
+<w:ftr xmlns:wpc="http://schemas.microsoft.com/office/word/2010/wordprocessingCanvas" xmlns:mo="http://schemas.microsoft.com/office/mac/office/2008/main" xmlns:mc="http://schemas.openxmlformats.org/markup-compatibility/2006" xmlns:mv="urn:schemas-microsoft-com:mac:vml" xmlns:o="urn:schemas-microsoft-com:office:office" xmlns:r="http://schemas.openxmlformats.org/officeDocument/2006/relationships" xmlns:m="http://schemas.openxmlformats.org/officeDocument/2006/math" xmlns:v="urn:schemas-microsoft-com:vml" xmlns:wp14="http://schemas.microsoft.com/office/word/2010/wordprocessingDrawing" xmlns:wp="http://schemas.openxmlformats.org/drawingml/2006/wordprocessingDrawing" xmlns:w10="urn:schemas-microsoft-com:office:word" xmlns:w="http://schemas.openxmlformats.org/wordprocessingml/2006/main" xmlns:w14="http://schemas.microsoft.com/office/word/2010/wordml" xmlns:w15="http://schemas.microsoft.com/office/word/2012/wordml" xmlns:wpg="http://schemas.microsoft.com/office/word/2010/wordprocessingGroup" xmlns:wpi="http://schemas.microsoft.com/office/word/2010/wordprocessingInk" xmlns:wne="http://schemas.microsoft.com/office/word/2006/wordml" xmlns:wps="http://schemas.microsoft.com/office/word/2010/wordprocessingShape" mc:Ignorable="w14 w15 wp14">
   <w:sdt>
     <w:sdtPr>
       <w:id w:val="-822731171"/>
@@ -2920,7 +2951,7 @@
           <w:rPr>
             <w:noProof/>
           </w:rPr>
-          <w:t>2</w:t>
+          <w:t>5</w:t>
         </w:r>
         <w:r>
           <w:rPr>
@@ -2952,7 +2983,7 @@
 </file>
 
 <file path=word/footnotes.xml><?xml version="1.0" encoding="utf-8"?>
-<w:footnotes xmlns:wpc="http://schemas.microsoft.com/office/word/2010/wordprocessingCanvas" xmlns:cx="http://schemas.microsoft.com/office/drawing/2014/chartex" xmlns:cx1="http://schemas.microsoft.com/office/drawing/2015/9/8/chartex" xmlns:cx2="http://schemas.microsoft.com/office/drawing/2015/10/21/chartex" xmlns:cx3="http://schemas.microsoft.com/office/drawing/2016/5/9/chartex" xmlns:cx4="http://schemas.microsoft.com/office/drawing/2016/5/10/chartex" xmlns:cx5="http://schemas.microsoft.com/office/drawing/2016/5/11/chartex" xmlns:cx6="http://schemas.microsoft.com/office/drawing/2016/5/12/chartex" xmlns:cx7="http://schemas.microsoft.com/office/drawing/2016/5/13/chartex" xmlns:cx8="http://schemas.microsoft.com/office/drawing/2016/5/14/chartex" xmlns:mc="http://schemas.openxmlformats.org/markup-compatibility/2006" xmlns:aink="http://schemas.microsoft.com/office/drawing/2016/ink" xmlns:am3d="http://schemas.microsoft.com/office/drawing/2017/model3d" xmlns:o="urn:schemas-microsoft-com:office:office" xmlns:r="http://schemas.openxmlformats.org/officeDocument/2006/relationships" xmlns:m="http://schemas.openxmlformats.org/officeDocument/2006/math" xmlns:v="urn:schemas-microsoft-com:vml" xmlns:wp14="http://schemas.microsoft.com/office/word/2010/wordprocessingDrawing" xmlns:wp="http://schemas.openxmlformats.org/drawingml/2006/wordprocessingDrawing" xmlns:w10="urn:schemas-microsoft-com:office:word" xmlns:w="http://schemas.openxmlformats.org/wordprocessingml/2006/main" xmlns:w14="http://schemas.microsoft.com/office/word/2010/wordml" xmlns:w15="http://schemas.microsoft.com/office/word/2012/wordml" xmlns:w16cid="http://schemas.microsoft.com/office/word/2016/wordml/cid" xmlns:w16se="http://schemas.microsoft.com/office/word/2015/wordml/symex" xmlns:wpg="http://schemas.microsoft.com/office/word/2010/wordprocessingGroup" xmlns:wpi="http://schemas.microsoft.com/office/word/2010/wordprocessingInk" xmlns:wne="http://schemas.microsoft.com/office/word/2006/wordml" xmlns:wps="http://schemas.microsoft.com/office/word/2010/wordprocessingShape" mc:Ignorable="w14 w15 w16se w16cid wp14">
+<w:footnotes xmlns:wpc="http://schemas.microsoft.com/office/word/2010/wordprocessingCanvas" xmlns:mo="http://schemas.microsoft.com/office/mac/office/2008/main" xmlns:mc="http://schemas.openxmlformats.org/markup-compatibility/2006" xmlns:mv="urn:schemas-microsoft-com:mac:vml" xmlns:o="urn:schemas-microsoft-com:office:office" xmlns:r="http://schemas.openxmlformats.org/officeDocument/2006/relationships" xmlns:m="http://schemas.openxmlformats.org/officeDocument/2006/math" xmlns:v="urn:schemas-microsoft-com:vml" xmlns:wp14="http://schemas.microsoft.com/office/word/2010/wordprocessingDrawing" xmlns:wp="http://schemas.openxmlformats.org/drawingml/2006/wordprocessingDrawing" xmlns:w10="urn:schemas-microsoft-com:office:word" xmlns:w="http://schemas.openxmlformats.org/wordprocessingml/2006/main" xmlns:w14="http://schemas.microsoft.com/office/word/2010/wordml" xmlns:w15="http://schemas.microsoft.com/office/word/2012/wordml" xmlns:wpg="http://schemas.microsoft.com/office/word/2010/wordprocessingGroup" xmlns:wpi="http://schemas.microsoft.com/office/word/2010/wordprocessingInk" xmlns:wne="http://schemas.microsoft.com/office/word/2006/wordml" xmlns:wps="http://schemas.microsoft.com/office/word/2010/wordprocessingShape" mc:Ignorable="w14 w15 wp14">
   <w:footnote w:type="separator" w:id="-1">
     <w:p>
       <w:r>
@@ -2971,7 +3002,7 @@
 </file>
 
 <file path=word/header1.xml><?xml version="1.0" encoding="utf-8"?>
-<w:hdr xmlns:wpc="http://schemas.microsoft.com/office/word/2010/wordprocessingCanvas" xmlns:cx="http://schemas.microsoft.com/office/drawing/2014/chartex" xmlns:cx1="http://schemas.microsoft.com/office/drawing/2015/9/8/chartex" xmlns:cx2="http://schemas.microsoft.com/office/drawing/2015/10/21/chartex" xmlns:cx3="http://schemas.microsoft.com/office/drawing/2016/5/9/chartex" xmlns:cx4="http://schemas.microsoft.com/office/drawing/2016/5/10/chartex" xmlns:cx5="http://schemas.microsoft.com/office/drawing/2016/5/11/chartex" xmlns:cx6="http://schemas.microsoft.com/office/drawing/2016/5/12/chartex" xmlns:cx7="http://schemas.microsoft.com/office/drawing/2016/5/13/chartex" xmlns:cx8="http://schemas.microsoft.com/office/drawing/2016/5/14/chartex" xmlns:mc="http://schemas.openxmlformats.org/markup-compatibility/2006" xmlns:aink="http://schemas.microsoft.com/office/drawing/2016/ink" xmlns:am3d="http://schemas.microsoft.com/office/drawing/2017/model3d" xmlns:o="urn:schemas-microsoft-com:office:office" xmlns:r="http://schemas.openxmlformats.org/officeDocument/2006/relationships" xmlns:m="http://schemas.openxmlformats.org/officeDocument/2006/math" xmlns:v="urn:schemas-microsoft-com:vml" xmlns:wp14="http://schemas.microsoft.com/office/word/2010/wordprocessingDrawing" xmlns:wp="http://schemas.openxmlformats.org/drawingml/2006/wordprocessingDrawing" xmlns:w10="urn:schemas-microsoft-com:office:word" xmlns:w="http://schemas.openxmlformats.org/wordprocessingml/2006/main" xmlns:w14="http://schemas.microsoft.com/office/word/2010/wordml" xmlns:w15="http://schemas.microsoft.com/office/word/2012/wordml" xmlns:w16cid="http://schemas.microsoft.com/office/word/2016/wordml/cid" xmlns:w16se="http://schemas.microsoft.com/office/word/2015/wordml/symex" xmlns:wpg="http://schemas.microsoft.com/office/word/2010/wordprocessingGroup" xmlns:wpi="http://schemas.microsoft.com/office/word/2010/wordprocessingInk" xmlns:wne="http://schemas.microsoft.com/office/word/2006/wordml" xmlns:wps="http://schemas.microsoft.com/office/word/2010/wordprocessingShape" mc:Ignorable="w14 w15 w16se w16cid wp14">
+<w:hdr xmlns:wpc="http://schemas.microsoft.com/office/word/2010/wordprocessingCanvas" xmlns:mo="http://schemas.microsoft.com/office/mac/office/2008/main" xmlns:mc="http://schemas.openxmlformats.org/markup-compatibility/2006" xmlns:mv="urn:schemas-microsoft-com:mac:vml" xmlns:o="urn:schemas-microsoft-com:office:office" xmlns:r="http://schemas.openxmlformats.org/officeDocument/2006/relationships" xmlns:m="http://schemas.openxmlformats.org/officeDocument/2006/math" xmlns:v="urn:schemas-microsoft-com:vml" xmlns:wp14="http://schemas.microsoft.com/office/word/2010/wordprocessingDrawing" xmlns:wp="http://schemas.openxmlformats.org/drawingml/2006/wordprocessingDrawing" xmlns:w10="urn:schemas-microsoft-com:office:word" xmlns:w="http://schemas.openxmlformats.org/wordprocessingml/2006/main" xmlns:w14="http://schemas.microsoft.com/office/word/2010/wordml" xmlns:w15="http://schemas.microsoft.com/office/word/2012/wordml" xmlns:wpg="http://schemas.microsoft.com/office/word/2010/wordprocessingGroup" xmlns:wpi="http://schemas.microsoft.com/office/word/2010/wordprocessingInk" xmlns:wne="http://schemas.microsoft.com/office/word/2006/wordml" xmlns:wps="http://schemas.microsoft.com/office/word/2010/wordprocessingShape" mc:Ignorable="w14 w15 wp14">
   <w:p>
     <w:pPr>
       <w:pStyle w:val="Header"/>
@@ -2984,8 +3015,8 @@
 </file>
 
 <file path=word/numbering.xml><?xml version="1.0" encoding="utf-8"?>
-<w:numbering xmlns:wpc="http://schemas.microsoft.com/office/word/2010/wordprocessingCanvas" xmlns:cx="http://schemas.microsoft.com/office/drawing/2014/chartex" xmlns:cx1="http://schemas.microsoft.com/office/drawing/2015/9/8/chartex" xmlns:cx2="http://schemas.microsoft.com/office/drawing/2015/10/21/chartex" xmlns:cx3="http://schemas.microsoft.com/office/drawing/2016/5/9/chartex" xmlns:cx4="http://schemas.microsoft.com/office/drawing/2016/5/10/chartex" xmlns:cx5="http://schemas.microsoft.com/office/drawing/2016/5/11/chartex" xmlns:cx6="http://schemas.microsoft.com/office/drawing/2016/5/12/chartex" xmlns:cx7="http://schemas.microsoft.com/office/drawing/2016/5/13/chartex" xmlns:cx8="http://schemas.microsoft.com/office/drawing/2016/5/14/chartex" xmlns:mc="http://schemas.openxmlformats.org/markup-compatibility/2006" xmlns:aink="http://schemas.microsoft.com/office/drawing/2016/ink" xmlns:am3d="http://schemas.microsoft.com/office/drawing/2017/model3d" xmlns:o="urn:schemas-microsoft-com:office:office" xmlns:r="http://schemas.openxmlformats.org/officeDocument/2006/relationships" xmlns:m="http://schemas.openxmlformats.org/officeDocument/2006/math" xmlns:v="urn:schemas-microsoft-com:vml" xmlns:wp14="http://schemas.microsoft.com/office/word/2010/wordprocessingDrawing" xmlns:wp="http://schemas.openxmlformats.org/drawingml/2006/wordprocessingDrawing" xmlns:w10="urn:schemas-microsoft-com:office:word" xmlns:w="http://schemas.openxmlformats.org/wordprocessingml/2006/main" xmlns:w14="http://schemas.microsoft.com/office/word/2010/wordml" xmlns:w15="http://schemas.microsoft.com/office/word/2012/wordml" xmlns:w16cid="http://schemas.microsoft.com/office/word/2016/wordml/cid" xmlns:w16se="http://schemas.microsoft.com/office/word/2015/wordml/symex" xmlns:wpg="http://schemas.microsoft.com/office/word/2010/wordprocessingGroup" xmlns:wpi="http://schemas.microsoft.com/office/word/2010/wordprocessingInk" xmlns:wne="http://schemas.microsoft.com/office/word/2006/wordml" xmlns:wps="http://schemas.microsoft.com/office/word/2010/wordprocessingShape" mc:Ignorable="w14 w15 w16se w16cid wp14">
-  <w:abstractNum w:abstractNumId="0" w15:restartNumberingAfterBreak="0">
+<w:numbering xmlns:wpc="http://schemas.microsoft.com/office/word/2010/wordprocessingCanvas" xmlns:mo="http://schemas.microsoft.com/office/mac/office/2008/main" xmlns:mc="http://schemas.openxmlformats.org/markup-compatibility/2006" xmlns:mv="urn:schemas-microsoft-com:mac:vml" xmlns:o="urn:schemas-microsoft-com:office:office" xmlns:r="http://schemas.openxmlformats.org/officeDocument/2006/relationships" xmlns:m="http://schemas.openxmlformats.org/officeDocument/2006/math" xmlns:v="urn:schemas-microsoft-com:vml" xmlns:wp14="http://schemas.microsoft.com/office/word/2010/wordprocessingDrawing" xmlns:wp="http://schemas.openxmlformats.org/drawingml/2006/wordprocessingDrawing" xmlns:w10="urn:schemas-microsoft-com:office:word" xmlns:w="http://schemas.openxmlformats.org/wordprocessingml/2006/main" xmlns:w14="http://schemas.microsoft.com/office/word/2010/wordml" xmlns:w15="http://schemas.microsoft.com/office/word/2012/wordml" xmlns:wpg="http://schemas.microsoft.com/office/word/2010/wordprocessingGroup" xmlns:wpi="http://schemas.microsoft.com/office/word/2010/wordprocessingInk" xmlns:wne="http://schemas.microsoft.com/office/word/2006/wordml" xmlns:wps="http://schemas.microsoft.com/office/word/2010/wordprocessingShape" mc:Ignorable="w14 w15 wp14">
+  <w:abstractNum w:abstractNumId="0">
     <w:nsid w:val="100D02F6"/>
     <w:multiLevelType w:val="hybridMultilevel"/>
     <w:tmpl w:val="72441A7A"/>
@@ -3125,7 +3156,7 @@
       </w:rPr>
     </w:lvl>
   </w:abstractNum>
-  <w:abstractNum w:abstractNumId="1" w15:restartNumberingAfterBreak="0">
+  <w:abstractNum w:abstractNumId="1">
     <w:nsid w:val="1C010595"/>
     <w:multiLevelType w:val="hybridMultilevel"/>
     <w:tmpl w:val="BB4E430C"/>
@@ -3265,7 +3296,7 @@
       </w:rPr>
     </w:lvl>
   </w:abstractNum>
-  <w:abstractNum w:abstractNumId="2" w15:restartNumberingAfterBreak="0">
+  <w:abstractNum w:abstractNumId="2">
     <w:nsid w:val="50F34315"/>
     <w:multiLevelType w:val="multilevel"/>
     <w:tmpl w:val="0409001F"/>
@@ -3351,7 +3382,7 @@
       </w:pPr>
     </w:lvl>
   </w:abstractNum>
-  <w:abstractNum w:abstractNumId="3" w15:restartNumberingAfterBreak="0">
+  <w:abstractNum w:abstractNumId="3">
     <w:nsid w:val="57B750AC"/>
     <w:multiLevelType w:val="hybridMultilevel"/>
     <w:tmpl w:val="3B6CF1C0"/>
@@ -3491,7 +3522,7 @@
       </w:rPr>
     </w:lvl>
   </w:abstractNum>
-  <w:abstractNum w:abstractNumId="4" w15:restartNumberingAfterBreak="0">
+  <w:abstractNum w:abstractNumId="4">
     <w:nsid w:val="5B855742"/>
     <w:multiLevelType w:val="hybridMultilevel"/>
     <w:tmpl w:val="9AAE6D88"/>
@@ -3631,7 +3662,7 @@
       </w:rPr>
     </w:lvl>
   </w:abstractNum>
-  <w:abstractNum w:abstractNumId="5" w15:restartNumberingAfterBreak="0">
+  <w:abstractNum w:abstractNumId="5">
     <w:nsid w:val="6C70615F"/>
     <w:multiLevelType w:val="hybridMultilevel"/>
     <w:tmpl w:val="914A315C"/>
@@ -3771,7 +3802,7 @@
       </w:rPr>
     </w:lvl>
   </w:abstractNum>
-  <w:abstractNum w:abstractNumId="6" w15:restartNumberingAfterBreak="0">
+  <w:abstractNum w:abstractNumId="6">
     <w:nsid w:val="6F5905A0"/>
     <w:multiLevelType w:val="hybridMultilevel"/>
     <w:tmpl w:val="D5F81D14"/>
@@ -3911,7 +3942,7 @@
       </w:rPr>
     </w:lvl>
   </w:abstractNum>
-  <w:abstractNum w:abstractNumId="7" w15:restartNumberingAfterBreak="0">
+  <w:abstractNum w:abstractNumId="7">
     <w:nsid w:val="745D5C6A"/>
     <w:multiLevelType w:val="hybridMultilevel"/>
     <w:tmpl w:val="50EA737C"/>
@@ -4051,7 +4082,7 @@
       </w:rPr>
     </w:lvl>
   </w:abstractNum>
-  <w:abstractNum w:abstractNumId="8" w15:restartNumberingAfterBreak="0">
+  <w:abstractNum w:abstractNumId="8">
     <w:nsid w:val="7F7D4095"/>
     <w:multiLevelType w:val="hybridMultilevel"/>
     <w:tmpl w:val="C3029F0A"/>
@@ -4222,7 +4253,7 @@
 </file>
 
 <file path=word/styles.xml><?xml version="1.0" encoding="utf-8"?>
-<w:styles xmlns:mc="http://schemas.openxmlformats.org/markup-compatibility/2006" xmlns:r="http://schemas.openxmlformats.org/officeDocument/2006/relationships" xmlns:w="http://schemas.openxmlformats.org/wordprocessingml/2006/main" xmlns:w14="http://schemas.microsoft.com/office/word/2010/wordml" xmlns:w15="http://schemas.microsoft.com/office/word/2012/wordml" xmlns:w16cid="http://schemas.microsoft.com/office/word/2016/wordml/cid" xmlns:w16se="http://schemas.microsoft.com/office/word/2015/wordml/symex" mc:Ignorable="w14 w15 w16se w16cid">
+<w:styles xmlns:mc="http://schemas.openxmlformats.org/markup-compatibility/2006" xmlns:r="http://schemas.openxmlformats.org/officeDocument/2006/relationships" xmlns:w="http://schemas.openxmlformats.org/wordprocessingml/2006/main" xmlns:w14="http://schemas.microsoft.com/office/word/2010/wordml" xmlns:w15="http://schemas.microsoft.com/office/word/2012/wordml" mc:Ignorable="w14 w15">
   <w:docDefaults>
     <w:rPrDefault>
       <w:rPr>
@@ -4234,7 +4265,7 @@
     </w:rPrDefault>
     <w:pPrDefault/>
   </w:docDefaults>
-  <w:latentStyles w:defLockedState="0" w:defUIPriority="99" w:defSemiHidden="0" w:defUnhideWhenUsed="0" w:defQFormat="0" w:count="376">
+  <w:latentStyles w:defLockedState="0" w:defUIPriority="99" w:defSemiHidden="0" w:defUnhideWhenUsed="0" w:defQFormat="0" w:count="382">
     <w:lsdException w:name="Normal" w:uiPriority="0" w:qFormat="1"/>
     <w:lsdException w:name="heading 1" w:uiPriority="0" w:qFormat="1"/>
     <w:lsdException w:name="heading 2" w:semiHidden="1" w:uiPriority="9" w:unhideWhenUsed="1" w:qFormat="1"/>
@@ -4340,6 +4371,7 @@
     <w:lsdException w:name="HTML Sample" w:semiHidden="1" w:unhideWhenUsed="1"/>
     <w:lsdException w:name="HTML Typewriter" w:semiHidden="1" w:unhideWhenUsed="1"/>
     <w:lsdException w:name="HTML Variable" w:semiHidden="1" w:unhideWhenUsed="1"/>
+    <w:lsdException w:name="Normal Table" w:semiHidden="1" w:unhideWhenUsed="1"/>
     <w:lsdException w:name="annotation subject" w:semiHidden="1" w:unhideWhenUsed="1"/>
     <w:lsdException w:name="No List" w:semiHidden="1" w:unhideWhenUsed="1"/>
     <w:lsdException w:name="Outline List 1" w:semiHidden="1" w:unhideWhenUsed="1"/>
@@ -4386,8 +4418,10 @@
     <w:lsdException w:name="Table Subtle 2" w:semiHidden="1" w:unhideWhenUsed="1"/>
     <w:lsdException w:name="Table Web 1" w:semiHidden="1" w:unhideWhenUsed="1"/>
     <w:lsdException w:name="Table Web 2" w:semiHidden="1" w:unhideWhenUsed="1"/>
+    <w:lsdException w:name="Table Web 3" w:semiHidden="1" w:unhideWhenUsed="1"/>
     <w:lsdException w:name="Balloon Text" w:semiHidden="1" w:unhideWhenUsed="1"/>
     <w:lsdException w:name="Table Grid" w:uiPriority="39"/>
+    <w:lsdException w:name="Table Theme" w:semiHidden="1" w:unhideWhenUsed="1"/>
     <w:lsdException w:name="Placeholder Text" w:semiHidden="1"/>
     <w:lsdException w:name="No Spacing" w:uiPriority="1" w:qFormat="1"/>
     <w:lsdException w:name="Light Shading" w:uiPriority="60"/>
@@ -4605,7 +4639,6 @@
     <w:lsdException w:name="List Table 7 Colorful Accent 6" w:uiPriority="52"/>
     <w:lsdException w:name="Mention" w:semiHidden="1" w:unhideWhenUsed="1"/>
     <w:lsdException w:name="Smart Hyperlink" w:semiHidden="1" w:unhideWhenUsed="1"/>
-    <w:lsdException w:name="Smart Link" w:semiHidden="1" w:unhideWhenUsed="1"/>
   </w:latentStyles>
   <w:style w:type="paragraph" w:default="1" w:styleId="Normal">
     <w:name w:val="Normal"/>
@@ -4799,6 +4832,7 @@
     <w:uiPriority w:val="39"/>
     <w:rsid w:val="000F7BF7"/>
     <w:tblPr>
+      <w:tblInd w:w="0" w:type="dxa"/>
       <w:tblBorders>
         <w:top w:val="single" w:sz="4" w:space="0" w:color="auto"/>
         <w:left w:val="single" w:sz="4" w:space="0" w:color="auto"/>
@@ -4807,6 +4841,12 @@
         <w:insideH w:val="single" w:sz="4" w:space="0" w:color="auto"/>
         <w:insideV w:val="single" w:sz="4" w:space="0" w:color="auto"/>
       </w:tblBorders>
+      <w:tblCellMar>
+        <w:top w:w="0" w:type="dxa"/>
+        <w:left w:w="108" w:type="dxa"/>
+        <w:bottom w:w="0" w:type="dxa"/>
+        <w:right w:w="108" w:type="dxa"/>
+      </w:tblCellMar>
     </w:tblPr>
   </w:style>
 </w:styles>

</xml_diff>